<commit_message>
updated download method in connection documentation
</commit_message>
<xml_diff>
--- a/Connecting To TigerBridge.docx
+++ b/Connecting To TigerBridge.docx
@@ -4,7 +4,7 @@
   <w:body>
     <w:p>
       <w:pPr>
-        <w:pStyle w:val="Title"/>
+        <w:pStyle w:val="Heading1"/>
         <w:jc w:val="center"/>
       </w:pPr>
       <w:r>
@@ -21,6 +21,8 @@
     <w:p/>
     <w:p/>
     <w:p/>
+    <w:p/>
+    <w:p/>
     <w:p>
       <w:pPr>
         <w:jc w:val="center"/>
@@ -34,7 +36,10 @@
         <w:jc w:val="center"/>
       </w:pPr>
       <w:r>
-        <w:t>01/27/25</w:t>
+        <w:t xml:space="preserve">Last edited: </w:t>
+      </w:r>
+      <w:r>
+        <w:t>02/04/2025</w:t>
       </w:r>
     </w:p>
     <w:p>
@@ -42,6 +47,7 @@
         <w:br w:type="page"/>
       </w:r>
     </w:p>
+    <w:p/>
     <w:p/>
     <w:p>
       <w:pPr>
@@ -71,9 +77,6 @@
       </w:r>
       <w:r>
         <w:t>.</w:t>
-      </w:r>
-      <w:r>
-        <w:br/>
       </w:r>
     </w:p>
     <w:p>
@@ -129,7 +132,7 @@
                     </pic:cNvPicPr>
                   </pic:nvPicPr>
                   <pic:blipFill>
-                    <a:blip r:embed="rId7" cstate="print">
+                    <a:blip r:embed="rId5" cstate="print">
                       <a:extLst>
                         <a:ext uri="{28A0092B-C50C-407E-A947-70E740481C1C}">
                           <a14:useLocalDpi xmlns:a14="http://schemas.microsoft.com/office/drawing/2010/main" val="0"/>
@@ -160,9 +163,6 @@
           </wp:inline>
         </w:drawing>
       </w:r>
-      <w:r>
-        <w:br/>
-      </w:r>
     </w:p>
     <w:p>
       <w:pPr>
@@ -172,13 +172,8 @@
           <w:numId w:val="1"/>
         </w:numPr>
       </w:pPr>
-      <w:proofErr w:type="gramStart"/>
-      <w:r>
-        <w:t>Also</w:t>
-      </w:r>
-      <w:proofErr w:type="gramEnd"/>
-      <w:r>
-        <w:t xml:space="preserve"> in the “My Machine” group of the controller’s settings, there is a setting called “</w:t>
+      <w:r>
+        <w:t>Also in the “My Machine” group of the controller’s settings, there is a setting called “</w:t>
       </w:r>
       <w:proofErr w:type="spellStart"/>
       <w:r>
@@ -214,10 +209,10 @@
           <w:noProof/>
         </w:rPr>
         <w:drawing>
-          <wp:inline distT="0" distB="0" distL="0" distR="0" wp14:anchorId="1CE9DE79" wp14:editId="17270D88">
-            <wp:extent cx="2437775" cy="1524000"/>
-            <wp:effectExtent l="0" t="0" r="635" b="0"/>
-            <wp:docPr id="206819357" name="Picture 1"/>
+          <wp:inline distT="0" distB="0" distL="0" distR="0" wp14:anchorId="1B50D08D" wp14:editId="73267C8E">
+            <wp:extent cx="2441050" cy="1526113"/>
+            <wp:effectExtent l="0" t="0" r="0" b="0"/>
+            <wp:docPr id="181407386" name="Picture 2"/>
             <wp:cNvGraphicFramePr>
               <a:graphicFrameLocks xmlns:a="http://schemas.openxmlformats.org/drawingml/2006/main" noChangeAspect="1"/>
             </wp:cNvGraphicFramePr>
@@ -225,13 +220,13 @@
               <a:graphicData uri="http://schemas.openxmlformats.org/drawingml/2006/picture">
                 <pic:pic xmlns:pic="http://schemas.openxmlformats.org/drawingml/2006/picture">
                   <pic:nvPicPr>
-                    <pic:cNvPr id="0" name="Picture 1"/>
+                    <pic:cNvPr id="0" name="Picture 2"/>
                     <pic:cNvPicPr>
                       <a:picLocks noChangeAspect="1" noChangeArrowheads="1"/>
                     </pic:cNvPicPr>
                   </pic:nvPicPr>
                   <pic:blipFill>
-                    <a:blip r:embed="rId8" cstate="print">
+                    <a:blip r:embed="rId6" cstate="print">
                       <a:extLst>
                         <a:ext uri="{28A0092B-C50C-407E-A947-70E740481C1C}">
                           <a14:useLocalDpi xmlns:a14="http://schemas.microsoft.com/office/drawing/2010/main" val="0"/>
@@ -246,7 +241,7 @@
                   <pic:spPr bwMode="auto">
                     <a:xfrm>
                       <a:off x="0" y="0"/>
-                      <a:ext cx="2451100" cy="1532330"/>
+                      <a:ext cx="2452938" cy="1533545"/>
                     </a:xfrm>
                     <a:prstGeom prst="rect">
                       <a:avLst/>
@@ -267,10 +262,10 @@
           <w:noProof/>
         </w:rPr>
         <w:drawing>
-          <wp:inline distT="0" distB="0" distL="0" distR="0" wp14:anchorId="1D7B4839" wp14:editId="086EA11A">
-            <wp:extent cx="2437286" cy="1523695"/>
-            <wp:effectExtent l="0" t="0" r="1270" b="635"/>
-            <wp:docPr id="2110609569" name="Picture 2" descr="A screen shot of a computer&#10;&#10;Description automatically generated"/>
+          <wp:inline distT="0" distB="0" distL="0" distR="0" wp14:anchorId="4F6DEB3E" wp14:editId="02F7AFF8">
+            <wp:extent cx="2440940" cy="1526044"/>
+            <wp:effectExtent l="0" t="0" r="0" b="0"/>
+            <wp:docPr id="783846398" name="Picture 3"/>
             <wp:cNvGraphicFramePr>
               <a:graphicFrameLocks xmlns:a="http://schemas.openxmlformats.org/drawingml/2006/main" noChangeAspect="1"/>
             </wp:cNvGraphicFramePr>
@@ -278,13 +273,13 @@
               <a:graphicData uri="http://schemas.openxmlformats.org/drawingml/2006/picture">
                 <pic:pic xmlns:pic="http://schemas.openxmlformats.org/drawingml/2006/picture">
                   <pic:nvPicPr>
-                    <pic:cNvPr id="2110609569" name="Picture 2" descr="A screen shot of a computer&#10;&#10;Description automatically generated"/>
+                    <pic:cNvPr id="0" name="Picture 3"/>
                     <pic:cNvPicPr>
                       <a:picLocks noChangeAspect="1" noChangeArrowheads="1"/>
                     </pic:cNvPicPr>
                   </pic:nvPicPr>
                   <pic:blipFill>
-                    <a:blip r:embed="rId9" cstate="print">
+                    <a:blip r:embed="rId7" cstate="print">
                       <a:extLst>
                         <a:ext uri="{28A0092B-C50C-407E-A947-70E740481C1C}">
                           <a14:useLocalDpi xmlns:a14="http://schemas.microsoft.com/office/drawing/2010/main" val="0"/>
@@ -299,7 +294,7 @@
                   <pic:spPr bwMode="auto">
                     <a:xfrm>
                       <a:off x="0" y="0"/>
-                      <a:ext cx="2483271" cy="1552443"/>
+                      <a:ext cx="2460034" cy="1537981"/>
                     </a:xfrm>
                     <a:prstGeom prst="rect">
                       <a:avLst/>
@@ -315,9 +310,6 @@
           </wp:inline>
         </w:drawing>
       </w:r>
-      <w:r>
-        <w:br/>
-      </w:r>
     </w:p>
     <w:p>
       <w:pPr>
@@ -328,7 +320,7 @@
         </w:numPr>
       </w:pPr>
       <w:r>
-        <w:t xml:space="preserve">Connect a separate computer to the same DHCP network. Download (method TBD) the </w:t>
+        <w:t xml:space="preserve">Connect a separate computer to the same DHCP network. Download the </w:t>
       </w:r>
       <w:proofErr w:type="spellStart"/>
       <w:r>
@@ -336,7 +328,24 @@
       </w:r>
       <w:proofErr w:type="spellEnd"/>
       <w:r>
-        <w:t xml:space="preserve"> example python project onto this computer.</w:t>
+        <w:t xml:space="preserve"> example python project </w:t>
+      </w:r>
+      <w:r>
+        <w:t xml:space="preserve">from </w:t>
+      </w:r>
+      <w:hyperlink r:id="rId8" w:history="1">
+        <w:r>
+          <w:rPr>
+            <w:rStyle w:val="Hyperlink"/>
+          </w:rPr>
+          <w:t>https://github.com/TigerStop/TigerBridge</w:t>
+        </w:r>
+      </w:hyperlink>
+      <w:r>
+        <w:t xml:space="preserve"> </w:t>
+      </w:r>
+      <w:r>
+        <w:t>onto this computer.</w:t>
       </w:r>
       <w:r>
         <w:t xml:space="preserve"> </w:t>
@@ -575,7 +584,6 @@
         <w:t xml:space="preserve"> </w:t>
       </w:r>
       <w:proofErr w:type="spellStart"/>
-      <w:proofErr w:type="gramStart"/>
       <w:r>
         <w:rPr>
           <w:rFonts w:ascii="Consolas" w:hAnsi="Consolas" w:cs="Courier New"/>
@@ -593,17 +601,7 @@
           <w:sz w:val="17"/>
           <w:szCs w:val="17"/>
         </w:rPr>
-        <w:t>(</w:t>
-      </w:r>
-      <w:proofErr w:type="gramEnd"/>
-      <w:r>
-        <w:rPr>
-          <w:rFonts w:ascii="Consolas" w:hAnsi="Consolas" w:cs="Courier New"/>
-          <w:color w:val="666600"/>
-          <w:sz w:val="17"/>
-          <w:szCs w:val="17"/>
-        </w:rPr>
-        <w:t>)</w:t>
+        <w:t>()</w:t>
       </w:r>
     </w:p>
     <w:p>
@@ -752,7 +750,6 @@
         <w:t xml:space="preserve"> </w:t>
       </w:r>
       <w:proofErr w:type="spellStart"/>
-      <w:proofErr w:type="gramStart"/>
       <w:r>
         <w:rPr>
           <w:rFonts w:ascii="Consolas" w:hAnsi="Consolas" w:cs="Courier New"/>
@@ -781,7 +778,6 @@
         <w:t>connect</w:t>
       </w:r>
       <w:proofErr w:type="spellEnd"/>
-      <w:proofErr w:type="gramEnd"/>
       <w:r>
         <w:rPr>
           <w:rFonts w:ascii="Consolas" w:hAnsi="Consolas" w:cs="Courier New"/>
@@ -982,7 +978,6 @@
         </w:rPr>
         <w:t xml:space="preserve">    </w:t>
       </w:r>
-      <w:proofErr w:type="gramStart"/>
       <w:r>
         <w:rPr>
           <w:rFonts w:ascii="Consolas" w:hAnsi="Consolas" w:cs="Courier New"/>
@@ -1001,7 +996,6 @@
         </w:rPr>
         <w:t>(</w:t>
       </w:r>
-      <w:proofErr w:type="gramEnd"/>
       <w:r>
         <w:rPr>
           <w:rFonts w:ascii="Consolas" w:hAnsi="Consolas" w:cs="Courier New"/>
@@ -1076,12 +1070,6 @@
       </w:r>
     </w:p>
     <w:sectPr>
-      <w:headerReference w:type="even" r:id="rId10"/>
-      <w:headerReference w:type="default" r:id="rId11"/>
-      <w:footerReference w:type="even" r:id="rId12"/>
-      <w:footerReference w:type="default" r:id="rId13"/>
-      <w:headerReference w:type="first" r:id="rId14"/>
-      <w:footerReference w:type="first" r:id="rId15"/>
       <w:pgSz w:w="12240" w:h="15840"/>
       <w:pgMar w:top="1440" w:right="1440" w:bottom="1440" w:left="1440" w:header="720" w:footer="720" w:gutter="0"/>
       <w:cols w:space="720"/>
@@ -1089,116 +1077,6 @@
     </w:sectPr>
   </w:body>
 </w:document>
-</file>
-
-<file path=word/endnotes.xml><?xml version="1.0" encoding="utf-8"?>
-<w:endnotes xmlns:wpc="http://schemas.microsoft.com/office/word/2010/wordprocessingCanvas" xmlns:cx="http://schemas.microsoft.com/office/drawing/2014/chartex" xmlns:cx1="http://schemas.microsoft.com/office/drawing/2015/9/8/chartex" xmlns:cx2="http://schemas.microsoft.com/office/drawing/2015/10/21/chartex" xmlns:cx3="http://schemas.microsoft.com/office/drawing/2016/5/9/chartex" xmlns:cx4="http://schemas.microsoft.com/office/drawing/2016/5/10/chartex" xmlns:cx5="http://schemas.microsoft.com/office/drawing/2016/5/11/chartex" xmlns:cx6="http://schemas.microsoft.com/office/drawing/2016/5/12/chartex" xmlns:cx7="http://schemas.microsoft.com/office/drawing/2016/5/13/chartex" xmlns:cx8="http://schemas.microsoft.com/office/drawing/2016/5/14/chartex" xmlns:mc="http://schemas.openxmlformats.org/markup-compatibility/2006" xmlns:aink="http://schemas.microsoft.com/office/drawing/2016/ink" xmlns:am3d="http://schemas.microsoft.com/office/drawing/2017/model3d" xmlns:o="urn:schemas-microsoft-com:office:office" xmlns:oel="http://schemas.microsoft.com/office/2019/extlst" xmlns:r="http://schemas.openxmlformats.org/officeDocument/2006/relationships" xmlns:m="http://schemas.openxmlformats.org/officeDocument/2006/math" xmlns:v="urn:schemas-microsoft-com:vml" xmlns:wp14="http://schemas.microsoft.com/office/word/2010/wordprocessingDrawing" xmlns:wp="http://schemas.openxmlformats.org/drawingml/2006/wordprocessingDrawing" xmlns:w10="urn:schemas-microsoft-com:office:word" xmlns:w="http://schemas.openxmlformats.org/wordprocessingml/2006/main" xmlns:w14="http://schemas.microsoft.com/office/word/2010/wordml" xmlns:w15="http://schemas.microsoft.com/office/word/2012/wordml" xmlns:w16cex="http://schemas.microsoft.com/office/word/2018/wordml/cex" xmlns:w16cid="http://schemas.microsoft.com/office/word/2016/wordml/cid" xmlns:w16="http://schemas.microsoft.com/office/word/2018/wordml" xmlns:w16du="http://schemas.microsoft.com/office/word/2023/wordml/word16du" xmlns:w16sdtdh="http://schemas.microsoft.com/office/word/2020/wordml/sdtdatahash" xmlns:w16sdtfl="http://schemas.microsoft.com/office/word/2024/wordml/sdtformatlock" xmlns:w16se="http://schemas.microsoft.com/office/word/2015/wordml/symex" xmlns:wpg="http://schemas.microsoft.com/office/word/2010/wordprocessingGroup" xmlns:wpi="http://schemas.microsoft.com/office/word/2010/wordprocessingInk" xmlns:wne="http://schemas.microsoft.com/office/word/2006/wordml" xmlns:wps="http://schemas.microsoft.com/office/word/2010/wordprocessingShape" mc:Ignorable="w14 w15 w16se w16cid w16 w16cex w16sdtdh w16sdtfl w16du wp14">
-  <w:endnote w:type="separator" w:id="-1">
-    <w:p>
-      <w:pPr>
-        <w:spacing w:after="0" w:line="240" w:lineRule="auto"/>
-      </w:pPr>
-      <w:r>
-        <w:separator/>
-      </w:r>
-    </w:p>
-  </w:endnote>
-  <w:endnote w:type="continuationSeparator" w:id="0">
-    <w:p>
-      <w:pPr>
-        <w:spacing w:after="0" w:line="240" w:lineRule="auto"/>
-      </w:pPr>
-      <w:r>
-        <w:continuationSeparator/>
-      </w:r>
-    </w:p>
-  </w:endnote>
-</w:endnotes>
-</file>
-
-<file path=word/footer1.xml><?xml version="1.0" encoding="utf-8"?>
-<w:ftr xmlns:wpc="http://schemas.microsoft.com/office/word/2010/wordprocessingCanvas" xmlns:cx="http://schemas.microsoft.com/office/drawing/2014/chartex" xmlns:cx1="http://schemas.microsoft.com/office/drawing/2015/9/8/chartex" xmlns:cx2="http://schemas.microsoft.com/office/drawing/2015/10/21/chartex" xmlns:cx3="http://schemas.microsoft.com/office/drawing/2016/5/9/chartex" xmlns:cx4="http://schemas.microsoft.com/office/drawing/2016/5/10/chartex" xmlns:cx5="http://schemas.microsoft.com/office/drawing/2016/5/11/chartex" xmlns:cx6="http://schemas.microsoft.com/office/drawing/2016/5/12/chartex" xmlns:cx7="http://schemas.microsoft.com/office/drawing/2016/5/13/chartex" xmlns:cx8="http://schemas.microsoft.com/office/drawing/2016/5/14/chartex" xmlns:mc="http://schemas.openxmlformats.org/markup-compatibility/2006" xmlns:aink="http://schemas.microsoft.com/office/drawing/2016/ink" xmlns:am3d="http://schemas.microsoft.com/office/drawing/2017/model3d" xmlns:o="urn:schemas-microsoft-com:office:office" xmlns:oel="http://schemas.microsoft.com/office/2019/extlst" xmlns:r="http://schemas.openxmlformats.org/officeDocument/2006/relationships" xmlns:m="http://schemas.openxmlformats.org/officeDocument/2006/math" xmlns:v="urn:schemas-microsoft-com:vml" xmlns:wp14="http://schemas.microsoft.com/office/word/2010/wordprocessingDrawing" xmlns:wp="http://schemas.openxmlformats.org/drawingml/2006/wordprocessingDrawing" xmlns:w10="urn:schemas-microsoft-com:office:word" xmlns:w="http://schemas.openxmlformats.org/wordprocessingml/2006/main" xmlns:w14="http://schemas.microsoft.com/office/word/2010/wordml" xmlns:w15="http://schemas.microsoft.com/office/word/2012/wordml" xmlns:w16cex="http://schemas.microsoft.com/office/word/2018/wordml/cex" xmlns:w16cid="http://schemas.microsoft.com/office/word/2016/wordml/cid" xmlns:w16="http://schemas.microsoft.com/office/word/2018/wordml" xmlns:w16du="http://schemas.microsoft.com/office/word/2023/wordml/word16du" xmlns:w16sdtdh="http://schemas.microsoft.com/office/word/2020/wordml/sdtdatahash" xmlns:w16sdtfl="http://schemas.microsoft.com/office/word/2024/wordml/sdtformatlock" xmlns:w16se="http://schemas.microsoft.com/office/word/2015/wordml/symex" xmlns:wpg="http://schemas.microsoft.com/office/word/2010/wordprocessingGroup" xmlns:wpi="http://schemas.microsoft.com/office/word/2010/wordprocessingInk" xmlns:wne="http://schemas.microsoft.com/office/word/2006/wordml" xmlns:wps="http://schemas.microsoft.com/office/word/2010/wordprocessingShape" mc:Ignorable="w14 w15 w16se w16cid w16 w16cex w16sdtdh w16sdtfl w16du wp14">
-  <w:p>
-    <w:pPr>
-      <w:pStyle w:val="Footer"/>
-    </w:pPr>
-  </w:p>
-</w:ftr>
-</file>
-
-<file path=word/footer2.xml><?xml version="1.0" encoding="utf-8"?>
-<w:ftr xmlns:wpc="http://schemas.microsoft.com/office/word/2010/wordprocessingCanvas" xmlns:cx="http://schemas.microsoft.com/office/drawing/2014/chartex" xmlns:cx1="http://schemas.microsoft.com/office/drawing/2015/9/8/chartex" xmlns:cx2="http://schemas.microsoft.com/office/drawing/2015/10/21/chartex" xmlns:cx3="http://schemas.microsoft.com/office/drawing/2016/5/9/chartex" xmlns:cx4="http://schemas.microsoft.com/office/drawing/2016/5/10/chartex" xmlns:cx5="http://schemas.microsoft.com/office/drawing/2016/5/11/chartex" xmlns:cx6="http://schemas.microsoft.com/office/drawing/2016/5/12/chartex" xmlns:cx7="http://schemas.microsoft.com/office/drawing/2016/5/13/chartex" xmlns:cx8="http://schemas.microsoft.com/office/drawing/2016/5/14/chartex" xmlns:mc="http://schemas.openxmlformats.org/markup-compatibility/2006" xmlns:aink="http://schemas.microsoft.com/office/drawing/2016/ink" xmlns:am3d="http://schemas.microsoft.com/office/drawing/2017/model3d" xmlns:o="urn:schemas-microsoft-com:office:office" xmlns:oel="http://schemas.microsoft.com/office/2019/extlst" xmlns:r="http://schemas.openxmlformats.org/officeDocument/2006/relationships" xmlns:m="http://schemas.openxmlformats.org/officeDocument/2006/math" xmlns:v="urn:schemas-microsoft-com:vml" xmlns:wp14="http://schemas.microsoft.com/office/word/2010/wordprocessingDrawing" xmlns:wp="http://schemas.openxmlformats.org/drawingml/2006/wordprocessingDrawing" xmlns:w10="urn:schemas-microsoft-com:office:word" xmlns:w="http://schemas.openxmlformats.org/wordprocessingml/2006/main" xmlns:w14="http://schemas.microsoft.com/office/word/2010/wordml" xmlns:w15="http://schemas.microsoft.com/office/word/2012/wordml" xmlns:w16cex="http://schemas.microsoft.com/office/word/2018/wordml/cex" xmlns:w16cid="http://schemas.microsoft.com/office/word/2016/wordml/cid" xmlns:w16="http://schemas.microsoft.com/office/word/2018/wordml" xmlns:w16du="http://schemas.microsoft.com/office/word/2023/wordml/word16du" xmlns:w16sdtdh="http://schemas.microsoft.com/office/word/2020/wordml/sdtdatahash" xmlns:w16sdtfl="http://schemas.microsoft.com/office/word/2024/wordml/sdtformatlock" xmlns:w16se="http://schemas.microsoft.com/office/word/2015/wordml/symex" xmlns:wpg="http://schemas.microsoft.com/office/word/2010/wordprocessingGroup" xmlns:wpi="http://schemas.microsoft.com/office/word/2010/wordprocessingInk" xmlns:wne="http://schemas.microsoft.com/office/word/2006/wordml" xmlns:wps="http://schemas.microsoft.com/office/word/2010/wordprocessingShape" mc:Ignorable="w14 w15 w16se w16cid w16 w16cex w16sdtdh w16sdtfl w16du wp14">
-  <w:p>
-    <w:pPr>
-      <w:pStyle w:val="Footer"/>
-    </w:pPr>
-  </w:p>
-</w:ftr>
-</file>
-
-<file path=word/footer3.xml><?xml version="1.0" encoding="utf-8"?>
-<w:ftr xmlns:wpc="http://schemas.microsoft.com/office/word/2010/wordprocessingCanvas" xmlns:cx="http://schemas.microsoft.com/office/drawing/2014/chartex" xmlns:cx1="http://schemas.microsoft.com/office/drawing/2015/9/8/chartex" xmlns:cx2="http://schemas.microsoft.com/office/drawing/2015/10/21/chartex" xmlns:cx3="http://schemas.microsoft.com/office/drawing/2016/5/9/chartex" xmlns:cx4="http://schemas.microsoft.com/office/drawing/2016/5/10/chartex" xmlns:cx5="http://schemas.microsoft.com/office/drawing/2016/5/11/chartex" xmlns:cx6="http://schemas.microsoft.com/office/drawing/2016/5/12/chartex" xmlns:cx7="http://schemas.microsoft.com/office/drawing/2016/5/13/chartex" xmlns:cx8="http://schemas.microsoft.com/office/drawing/2016/5/14/chartex" xmlns:mc="http://schemas.openxmlformats.org/markup-compatibility/2006" xmlns:aink="http://schemas.microsoft.com/office/drawing/2016/ink" xmlns:am3d="http://schemas.microsoft.com/office/drawing/2017/model3d" xmlns:o="urn:schemas-microsoft-com:office:office" xmlns:oel="http://schemas.microsoft.com/office/2019/extlst" xmlns:r="http://schemas.openxmlformats.org/officeDocument/2006/relationships" xmlns:m="http://schemas.openxmlformats.org/officeDocument/2006/math" xmlns:v="urn:schemas-microsoft-com:vml" xmlns:wp14="http://schemas.microsoft.com/office/word/2010/wordprocessingDrawing" xmlns:wp="http://schemas.openxmlformats.org/drawingml/2006/wordprocessingDrawing" xmlns:w10="urn:schemas-microsoft-com:office:word" xmlns:w="http://schemas.openxmlformats.org/wordprocessingml/2006/main" xmlns:w14="http://schemas.microsoft.com/office/word/2010/wordml" xmlns:w15="http://schemas.microsoft.com/office/word/2012/wordml" xmlns:w16cex="http://schemas.microsoft.com/office/word/2018/wordml/cex" xmlns:w16cid="http://schemas.microsoft.com/office/word/2016/wordml/cid" xmlns:w16="http://schemas.microsoft.com/office/word/2018/wordml" xmlns:w16du="http://schemas.microsoft.com/office/word/2023/wordml/word16du" xmlns:w16sdtdh="http://schemas.microsoft.com/office/word/2020/wordml/sdtdatahash" xmlns:w16sdtfl="http://schemas.microsoft.com/office/word/2024/wordml/sdtformatlock" xmlns:w16se="http://schemas.microsoft.com/office/word/2015/wordml/symex" xmlns:wpg="http://schemas.microsoft.com/office/word/2010/wordprocessingGroup" xmlns:wpi="http://schemas.microsoft.com/office/word/2010/wordprocessingInk" xmlns:wne="http://schemas.microsoft.com/office/word/2006/wordml" xmlns:wps="http://schemas.microsoft.com/office/word/2010/wordprocessingShape" mc:Ignorable="w14 w15 w16se w16cid w16 w16cex w16sdtdh w16sdtfl w16du wp14">
-  <w:p>
-    <w:pPr>
-      <w:pStyle w:val="Footer"/>
-    </w:pPr>
-  </w:p>
-</w:ftr>
-</file>
-
-<file path=word/footnotes.xml><?xml version="1.0" encoding="utf-8"?>
-<w:footnotes xmlns:wpc="http://schemas.microsoft.com/office/word/2010/wordprocessingCanvas" xmlns:cx="http://schemas.microsoft.com/office/drawing/2014/chartex" xmlns:cx1="http://schemas.microsoft.com/office/drawing/2015/9/8/chartex" xmlns:cx2="http://schemas.microsoft.com/office/drawing/2015/10/21/chartex" xmlns:cx3="http://schemas.microsoft.com/office/drawing/2016/5/9/chartex" xmlns:cx4="http://schemas.microsoft.com/office/drawing/2016/5/10/chartex" xmlns:cx5="http://schemas.microsoft.com/office/drawing/2016/5/11/chartex" xmlns:cx6="http://schemas.microsoft.com/office/drawing/2016/5/12/chartex" xmlns:cx7="http://schemas.microsoft.com/office/drawing/2016/5/13/chartex" xmlns:cx8="http://schemas.microsoft.com/office/drawing/2016/5/14/chartex" xmlns:mc="http://schemas.openxmlformats.org/markup-compatibility/2006" xmlns:aink="http://schemas.microsoft.com/office/drawing/2016/ink" xmlns:am3d="http://schemas.microsoft.com/office/drawing/2017/model3d" xmlns:o="urn:schemas-microsoft-com:office:office" xmlns:oel="http://schemas.microsoft.com/office/2019/extlst" xmlns:r="http://schemas.openxmlformats.org/officeDocument/2006/relationships" xmlns:m="http://schemas.openxmlformats.org/officeDocument/2006/math" xmlns:v="urn:schemas-microsoft-com:vml" xmlns:wp14="http://schemas.microsoft.com/office/word/2010/wordprocessingDrawing" xmlns:wp="http://schemas.openxmlformats.org/drawingml/2006/wordprocessingDrawing" xmlns:w10="urn:schemas-microsoft-com:office:word" xmlns:w="http://schemas.openxmlformats.org/wordprocessingml/2006/main" xmlns:w14="http://schemas.microsoft.com/office/word/2010/wordml" xmlns:w15="http://schemas.microsoft.com/office/word/2012/wordml" xmlns:w16cex="http://schemas.microsoft.com/office/word/2018/wordml/cex" xmlns:w16cid="http://schemas.microsoft.com/office/word/2016/wordml/cid" xmlns:w16="http://schemas.microsoft.com/office/word/2018/wordml" xmlns:w16du="http://schemas.microsoft.com/office/word/2023/wordml/word16du" xmlns:w16sdtdh="http://schemas.microsoft.com/office/word/2020/wordml/sdtdatahash" xmlns:w16sdtfl="http://schemas.microsoft.com/office/word/2024/wordml/sdtformatlock" xmlns:w16se="http://schemas.microsoft.com/office/word/2015/wordml/symex" xmlns:wpg="http://schemas.microsoft.com/office/word/2010/wordprocessingGroup" xmlns:wpi="http://schemas.microsoft.com/office/word/2010/wordprocessingInk" xmlns:wne="http://schemas.microsoft.com/office/word/2006/wordml" xmlns:wps="http://schemas.microsoft.com/office/word/2010/wordprocessingShape" mc:Ignorable="w14 w15 w16se w16cid w16 w16cex w16sdtdh w16sdtfl w16du wp14">
-  <w:footnote w:type="separator" w:id="-1">
-    <w:p>
-      <w:pPr>
-        <w:spacing w:after="0" w:line="240" w:lineRule="auto"/>
-      </w:pPr>
-      <w:r>
-        <w:separator/>
-      </w:r>
-    </w:p>
-  </w:footnote>
-  <w:footnote w:type="continuationSeparator" w:id="0">
-    <w:p>
-      <w:pPr>
-        <w:spacing w:after="0" w:line="240" w:lineRule="auto"/>
-      </w:pPr>
-      <w:r>
-        <w:continuationSeparator/>
-      </w:r>
-    </w:p>
-  </w:footnote>
-</w:footnotes>
-</file>
-
-<file path=word/header1.xml><?xml version="1.0" encoding="utf-8"?>
-<w:hdr xmlns:wpc="http://schemas.microsoft.com/office/word/2010/wordprocessingCanvas" xmlns:cx="http://schemas.microsoft.com/office/drawing/2014/chartex" xmlns:cx1="http://schemas.microsoft.com/office/drawing/2015/9/8/chartex" xmlns:cx2="http://schemas.microsoft.com/office/drawing/2015/10/21/chartex" xmlns:cx3="http://schemas.microsoft.com/office/drawing/2016/5/9/chartex" xmlns:cx4="http://schemas.microsoft.com/office/drawing/2016/5/10/chartex" xmlns:cx5="http://schemas.microsoft.com/office/drawing/2016/5/11/chartex" xmlns:cx6="http://schemas.microsoft.com/office/drawing/2016/5/12/chartex" xmlns:cx7="http://schemas.microsoft.com/office/drawing/2016/5/13/chartex" xmlns:cx8="http://schemas.microsoft.com/office/drawing/2016/5/14/chartex" xmlns:mc="http://schemas.openxmlformats.org/markup-compatibility/2006" xmlns:aink="http://schemas.microsoft.com/office/drawing/2016/ink" xmlns:am3d="http://schemas.microsoft.com/office/drawing/2017/model3d" xmlns:o="urn:schemas-microsoft-com:office:office" xmlns:oel="http://schemas.microsoft.com/office/2019/extlst" xmlns:r="http://schemas.openxmlformats.org/officeDocument/2006/relationships" xmlns:m="http://schemas.openxmlformats.org/officeDocument/2006/math" xmlns:v="urn:schemas-microsoft-com:vml" xmlns:wp14="http://schemas.microsoft.com/office/word/2010/wordprocessingDrawing" xmlns:wp="http://schemas.openxmlformats.org/drawingml/2006/wordprocessingDrawing" xmlns:w10="urn:schemas-microsoft-com:office:word" xmlns:w="http://schemas.openxmlformats.org/wordprocessingml/2006/main" xmlns:w14="http://schemas.microsoft.com/office/word/2010/wordml" xmlns:w15="http://schemas.microsoft.com/office/word/2012/wordml" xmlns:w16cex="http://schemas.microsoft.com/office/word/2018/wordml/cex" xmlns:w16cid="http://schemas.microsoft.com/office/word/2016/wordml/cid" xmlns:w16="http://schemas.microsoft.com/office/word/2018/wordml" xmlns:w16du="http://schemas.microsoft.com/office/word/2023/wordml/word16du" xmlns:w16sdtdh="http://schemas.microsoft.com/office/word/2020/wordml/sdtdatahash" xmlns:w16sdtfl="http://schemas.microsoft.com/office/word/2024/wordml/sdtformatlock" xmlns:w16se="http://schemas.microsoft.com/office/word/2015/wordml/symex" xmlns:wpg="http://schemas.microsoft.com/office/word/2010/wordprocessingGroup" xmlns:wpi="http://schemas.microsoft.com/office/word/2010/wordprocessingInk" xmlns:wne="http://schemas.microsoft.com/office/word/2006/wordml" xmlns:wps="http://schemas.microsoft.com/office/word/2010/wordprocessingShape" mc:Ignorable="w14 w15 w16se w16cid w16 w16cex w16sdtdh w16sdtfl w16du wp14">
-  <w:p>
-    <w:pPr>
-      <w:pStyle w:val="Header"/>
-    </w:pPr>
-  </w:p>
-</w:hdr>
-</file>
-
-<file path=word/header2.xml><?xml version="1.0" encoding="utf-8"?>
-<w:hdr xmlns:wpc="http://schemas.microsoft.com/office/word/2010/wordprocessingCanvas" xmlns:cx="http://schemas.microsoft.com/office/drawing/2014/chartex" xmlns:cx1="http://schemas.microsoft.com/office/drawing/2015/9/8/chartex" xmlns:cx2="http://schemas.microsoft.com/office/drawing/2015/10/21/chartex" xmlns:cx3="http://schemas.microsoft.com/office/drawing/2016/5/9/chartex" xmlns:cx4="http://schemas.microsoft.com/office/drawing/2016/5/10/chartex" xmlns:cx5="http://schemas.microsoft.com/office/drawing/2016/5/11/chartex" xmlns:cx6="http://schemas.microsoft.com/office/drawing/2016/5/12/chartex" xmlns:cx7="http://schemas.microsoft.com/office/drawing/2016/5/13/chartex" xmlns:cx8="http://schemas.microsoft.com/office/drawing/2016/5/14/chartex" xmlns:mc="http://schemas.openxmlformats.org/markup-compatibility/2006" xmlns:aink="http://schemas.microsoft.com/office/drawing/2016/ink" xmlns:am3d="http://schemas.microsoft.com/office/drawing/2017/model3d" xmlns:o="urn:schemas-microsoft-com:office:office" xmlns:oel="http://schemas.microsoft.com/office/2019/extlst" xmlns:r="http://schemas.openxmlformats.org/officeDocument/2006/relationships" xmlns:m="http://schemas.openxmlformats.org/officeDocument/2006/math" xmlns:v="urn:schemas-microsoft-com:vml" xmlns:wp14="http://schemas.microsoft.com/office/word/2010/wordprocessingDrawing" xmlns:wp="http://schemas.openxmlformats.org/drawingml/2006/wordprocessingDrawing" xmlns:w10="urn:schemas-microsoft-com:office:word" xmlns:w="http://schemas.openxmlformats.org/wordprocessingml/2006/main" xmlns:w14="http://schemas.microsoft.com/office/word/2010/wordml" xmlns:w15="http://schemas.microsoft.com/office/word/2012/wordml" xmlns:w16cex="http://schemas.microsoft.com/office/word/2018/wordml/cex" xmlns:w16cid="http://schemas.microsoft.com/office/word/2016/wordml/cid" xmlns:w16="http://schemas.microsoft.com/office/word/2018/wordml" xmlns:w16du="http://schemas.microsoft.com/office/word/2023/wordml/word16du" xmlns:w16sdtdh="http://schemas.microsoft.com/office/word/2020/wordml/sdtdatahash" xmlns:w16sdtfl="http://schemas.microsoft.com/office/word/2024/wordml/sdtformatlock" xmlns:w16se="http://schemas.microsoft.com/office/word/2015/wordml/symex" xmlns:wpg="http://schemas.microsoft.com/office/word/2010/wordprocessingGroup" xmlns:wpi="http://schemas.microsoft.com/office/word/2010/wordprocessingInk" xmlns:wne="http://schemas.microsoft.com/office/word/2006/wordml" xmlns:wps="http://schemas.microsoft.com/office/word/2010/wordprocessingShape" mc:Ignorable="w14 w15 w16se w16cid w16 w16cex w16sdtdh w16sdtfl w16du wp14">
-  <w:p>
-    <w:pPr>
-      <w:pStyle w:val="Header"/>
-    </w:pPr>
-  </w:p>
-</w:hdr>
-</file>
-
-<file path=word/header3.xml><?xml version="1.0" encoding="utf-8"?>
-<w:hdr xmlns:wpc="http://schemas.microsoft.com/office/word/2010/wordprocessingCanvas" xmlns:cx="http://schemas.microsoft.com/office/drawing/2014/chartex" xmlns:cx1="http://schemas.microsoft.com/office/drawing/2015/9/8/chartex" xmlns:cx2="http://schemas.microsoft.com/office/drawing/2015/10/21/chartex" xmlns:cx3="http://schemas.microsoft.com/office/drawing/2016/5/9/chartex" xmlns:cx4="http://schemas.microsoft.com/office/drawing/2016/5/10/chartex" xmlns:cx5="http://schemas.microsoft.com/office/drawing/2016/5/11/chartex" xmlns:cx6="http://schemas.microsoft.com/office/drawing/2016/5/12/chartex" xmlns:cx7="http://schemas.microsoft.com/office/drawing/2016/5/13/chartex" xmlns:cx8="http://schemas.microsoft.com/office/drawing/2016/5/14/chartex" xmlns:mc="http://schemas.openxmlformats.org/markup-compatibility/2006" xmlns:aink="http://schemas.microsoft.com/office/drawing/2016/ink" xmlns:am3d="http://schemas.microsoft.com/office/drawing/2017/model3d" xmlns:o="urn:schemas-microsoft-com:office:office" xmlns:oel="http://schemas.microsoft.com/office/2019/extlst" xmlns:r="http://schemas.openxmlformats.org/officeDocument/2006/relationships" xmlns:m="http://schemas.openxmlformats.org/officeDocument/2006/math" xmlns:v="urn:schemas-microsoft-com:vml" xmlns:wp14="http://schemas.microsoft.com/office/word/2010/wordprocessingDrawing" xmlns:wp="http://schemas.openxmlformats.org/drawingml/2006/wordprocessingDrawing" xmlns:w10="urn:schemas-microsoft-com:office:word" xmlns:w="http://schemas.openxmlformats.org/wordprocessingml/2006/main" xmlns:w14="http://schemas.microsoft.com/office/word/2010/wordml" xmlns:w15="http://schemas.microsoft.com/office/word/2012/wordml" xmlns:w16cex="http://schemas.microsoft.com/office/word/2018/wordml/cex" xmlns:w16cid="http://schemas.microsoft.com/office/word/2016/wordml/cid" xmlns:w16="http://schemas.microsoft.com/office/word/2018/wordml" xmlns:w16du="http://schemas.microsoft.com/office/word/2023/wordml/word16du" xmlns:w16sdtdh="http://schemas.microsoft.com/office/word/2020/wordml/sdtdatahash" xmlns:w16sdtfl="http://schemas.microsoft.com/office/word/2024/wordml/sdtformatlock" xmlns:w16se="http://schemas.microsoft.com/office/word/2015/wordml/symex" xmlns:wpg="http://schemas.microsoft.com/office/word/2010/wordprocessingGroup" xmlns:wpi="http://schemas.microsoft.com/office/word/2010/wordprocessingInk" xmlns:wne="http://schemas.microsoft.com/office/word/2006/wordml" xmlns:wps="http://schemas.microsoft.com/office/word/2010/wordprocessingShape" mc:Ignorable="w14 w15 w16se w16cid w16 w16cex w16sdtdh w16sdtfl w16du wp14">
-  <w:p>
-    <w:pPr>
-      <w:pStyle w:val="Header"/>
-    </w:pPr>
-  </w:p>
-</w:hdr>
 </file>
 
 <file path=word/numbering.xml><?xml version="1.0" encoding="utf-8"?>
@@ -2225,49 +2103,28 @@
       <w:szCs w:val="24"/>
     </w:rPr>
   </w:style>
-  <w:style w:type="paragraph" w:styleId="Header">
-    <w:name w:val="header"/>
-    <w:basedOn w:val="Normal"/>
-    <w:link w:val="HeaderChar"/>
+  <w:style w:type="character" w:styleId="Hyperlink">
+    <w:name w:val="Hyperlink"/>
+    <w:basedOn w:val="DefaultParagraphFont"/>
     <w:uiPriority w:val="99"/>
     <w:unhideWhenUsed/>
-    <w:rsid w:val="00EE1DC0"/>
-    <w:pPr>
-      <w:tabs>
-        <w:tab w:val="center" w:pos="4680"/>
-        <w:tab w:val="right" w:pos="9360"/>
-      </w:tabs>
-      <w:spacing w:after="0" w:line="240" w:lineRule="auto"/>
-    </w:pPr>
-  </w:style>
-  <w:style w:type="character" w:customStyle="1" w:styleId="HeaderChar">
-    <w:name w:val="Header Char"/>
+    <w:rsid w:val="00CC0989"/>
+    <w:rPr>
+      <w:color w:val="467886" w:themeColor="hyperlink"/>
+      <w:u w:val="single"/>
+    </w:rPr>
+  </w:style>
+  <w:style w:type="character" w:styleId="UnresolvedMention">
+    <w:name w:val="Unresolved Mention"/>
     <w:basedOn w:val="DefaultParagraphFont"/>
-    <w:link w:val="Header"/>
     <w:uiPriority w:val="99"/>
-    <w:rsid w:val="00EE1DC0"/>
-  </w:style>
-  <w:style w:type="paragraph" w:styleId="Footer">
-    <w:name w:val="footer"/>
-    <w:basedOn w:val="Normal"/>
-    <w:link w:val="FooterChar"/>
-    <w:uiPriority w:val="99"/>
+    <w:semiHidden/>
     <w:unhideWhenUsed/>
-    <w:rsid w:val="00EE1DC0"/>
-    <w:pPr>
-      <w:tabs>
-        <w:tab w:val="center" w:pos="4680"/>
-        <w:tab w:val="right" w:pos="9360"/>
-      </w:tabs>
-      <w:spacing w:after="0" w:line="240" w:lineRule="auto"/>
-    </w:pPr>
-  </w:style>
-  <w:style w:type="character" w:customStyle="1" w:styleId="FooterChar">
-    <w:name w:val="Footer Char"/>
-    <w:basedOn w:val="DefaultParagraphFont"/>
-    <w:link w:val="Footer"/>
-    <w:uiPriority w:val="99"/>
-    <w:rsid w:val="00EE1DC0"/>
+    <w:rsid w:val="00CC0989"/>
+    <w:rPr>
+      <w:color w:val="605E5C"/>
+      <w:shd w:val="clear" w:color="auto" w:fill="E1DFDD"/>
+    </w:rPr>
   </w:style>
 </w:styles>
 </file>

</xml_diff>

<commit_message>
Updated screenshots in documentation
</commit_message>
<xml_diff>
--- a/Connecting To TigerBridge.docx
+++ b/Connecting To TigerBridge.docx
@@ -172,8 +172,13 @@
           <w:numId w:val="1"/>
         </w:numPr>
       </w:pPr>
-      <w:r>
-        <w:t>Also in the “My Machine” group of the controller’s settings, there is a setting called “</w:t>
+      <w:proofErr w:type="gramStart"/>
+      <w:r>
+        <w:t>Also</w:t>
+      </w:r>
+      <w:proofErr w:type="gramEnd"/>
+      <w:r>
+        <w:t xml:space="preserve"> in the “My Machine” group of the controller’s settings, there is a setting called “</w:t>
       </w:r>
       <w:proofErr w:type="spellStart"/>
       <w:r>
@@ -209,9 +214,9 @@
           <w:noProof/>
         </w:rPr>
         <w:drawing>
-          <wp:inline distT="0" distB="0" distL="0" distR="0" wp14:anchorId="1B50D08D" wp14:editId="73267C8E">
-            <wp:extent cx="2441050" cy="1526113"/>
-            <wp:effectExtent l="0" t="0" r="0" b="0"/>
+          <wp:inline distT="0" distB="0" distL="0" distR="0" wp14:anchorId="1B50D08D" wp14:editId="0FDC9453">
+            <wp:extent cx="2452938" cy="1533086"/>
+            <wp:effectExtent l="0" t="0" r="5080" b="0"/>
             <wp:docPr id="181407386" name="Picture 2"/>
             <wp:cNvGraphicFramePr>
               <a:graphicFrameLocks xmlns:a="http://schemas.openxmlformats.org/drawingml/2006/main" noChangeAspect="1"/>
@@ -220,7 +225,7 @@
               <a:graphicData uri="http://schemas.openxmlformats.org/drawingml/2006/picture">
                 <pic:pic xmlns:pic="http://schemas.openxmlformats.org/drawingml/2006/picture">
                   <pic:nvPicPr>
-                    <pic:cNvPr id="0" name="Picture 2"/>
+                    <pic:cNvPr id="181407386" name="Picture 2"/>
                     <pic:cNvPicPr>
                       <a:picLocks noChangeAspect="1" noChangeArrowheads="1"/>
                     </pic:cNvPicPr>
@@ -233,7 +238,6 @@
                         </a:ext>
                       </a:extLst>
                     </a:blip>
-                    <a:srcRect/>
                     <a:stretch>
                       <a:fillRect/>
                     </a:stretch>
@@ -241,7 +245,7 @@
                   <pic:spPr bwMode="auto">
                     <a:xfrm>
                       <a:off x="0" y="0"/>
-                      <a:ext cx="2452938" cy="1533545"/>
+                      <a:ext cx="2452938" cy="1533086"/>
                     </a:xfrm>
                     <a:prstGeom prst="rect">
                       <a:avLst/>
@@ -262,9 +266,9 @@
           <w:noProof/>
         </w:rPr>
         <w:drawing>
-          <wp:inline distT="0" distB="0" distL="0" distR="0" wp14:anchorId="4F6DEB3E" wp14:editId="02F7AFF8">
-            <wp:extent cx="2440940" cy="1526044"/>
-            <wp:effectExtent l="0" t="0" r="0" b="0"/>
+          <wp:inline distT="0" distB="0" distL="0" distR="0" wp14:anchorId="4F6DEB3E" wp14:editId="6F61A3FA">
+            <wp:extent cx="2460034" cy="1537521"/>
+            <wp:effectExtent l="0" t="0" r="0" b="5715"/>
             <wp:docPr id="783846398" name="Picture 3"/>
             <wp:cNvGraphicFramePr>
               <a:graphicFrameLocks xmlns:a="http://schemas.openxmlformats.org/drawingml/2006/main" noChangeAspect="1"/>
@@ -273,7 +277,7 @@
               <a:graphicData uri="http://schemas.openxmlformats.org/drawingml/2006/picture">
                 <pic:pic xmlns:pic="http://schemas.openxmlformats.org/drawingml/2006/picture">
                   <pic:nvPicPr>
-                    <pic:cNvPr id="0" name="Picture 3"/>
+                    <pic:cNvPr id="783846398" name="Picture 3"/>
                     <pic:cNvPicPr>
                       <a:picLocks noChangeAspect="1" noChangeArrowheads="1"/>
                     </pic:cNvPicPr>
@@ -286,7 +290,6 @@
                         </a:ext>
                       </a:extLst>
                     </a:blip>
-                    <a:srcRect/>
                     <a:stretch>
                       <a:fillRect/>
                     </a:stretch>
@@ -294,7 +297,7 @@
                   <pic:spPr bwMode="auto">
                     <a:xfrm>
                       <a:off x="0" y="0"/>
-                      <a:ext cx="2460034" cy="1537981"/>
+                      <a:ext cx="2460034" cy="1537521"/>
                     </a:xfrm>
                     <a:prstGeom prst="rect">
                       <a:avLst/>
@@ -584,6 +587,7 @@
         <w:t xml:space="preserve"> </w:t>
       </w:r>
       <w:proofErr w:type="spellStart"/>
+      <w:proofErr w:type="gramStart"/>
       <w:r>
         <w:rPr>
           <w:rFonts w:ascii="Consolas" w:hAnsi="Consolas" w:cs="Courier New"/>
@@ -601,7 +605,17 @@
           <w:sz w:val="17"/>
           <w:szCs w:val="17"/>
         </w:rPr>
-        <w:t>()</w:t>
+        <w:t>(</w:t>
+      </w:r>
+      <w:proofErr w:type="gramEnd"/>
+      <w:r>
+        <w:rPr>
+          <w:rFonts w:ascii="Consolas" w:hAnsi="Consolas" w:cs="Courier New"/>
+          <w:color w:val="666600"/>
+          <w:sz w:val="17"/>
+          <w:szCs w:val="17"/>
+        </w:rPr>
+        <w:t>)</w:t>
       </w:r>
     </w:p>
     <w:p>
@@ -750,6 +764,7 @@
         <w:t xml:space="preserve"> </w:t>
       </w:r>
       <w:proofErr w:type="spellStart"/>
+      <w:proofErr w:type="gramStart"/>
       <w:r>
         <w:rPr>
           <w:rFonts w:ascii="Consolas" w:hAnsi="Consolas" w:cs="Courier New"/>
@@ -778,6 +793,7 @@
         <w:t>connect</w:t>
       </w:r>
       <w:proofErr w:type="spellEnd"/>
+      <w:proofErr w:type="gramEnd"/>
       <w:r>
         <w:rPr>
           <w:rFonts w:ascii="Consolas" w:hAnsi="Consolas" w:cs="Courier New"/>
@@ -978,6 +994,7 @@
         </w:rPr>
         <w:t xml:space="preserve">    </w:t>
       </w:r>
+      <w:proofErr w:type="gramStart"/>
       <w:r>
         <w:rPr>
           <w:rFonts w:ascii="Consolas" w:hAnsi="Consolas" w:cs="Courier New"/>
@@ -996,6 +1013,7 @@
         </w:rPr>
         <w:t>(</w:t>
       </w:r>
+      <w:proofErr w:type="gramEnd"/>
       <w:r>
         <w:rPr>
           <w:rFonts w:ascii="Consolas" w:hAnsi="Consolas" w:cs="Courier New"/>

</xml_diff>